<commit_message>
Updated Week 10 Peer Review & added blank Peer Reviews for weeks 11 - 13
</commit_message>
<xml_diff>
--- a/Peer Reviews/Week 9 - Peer Review.docx
+++ b/Peer Reviews/Week 9 - Peer Review.docx
@@ -57,8 +57,8 @@
         <w:tblLook w:val="04A0" w:firstRow="1" w:lastRow="0" w:firstColumn="1" w:lastColumn="0" w:noHBand="0" w:noVBand="1"/>
       </w:tblPr>
       <w:tblGrid>
-        <w:gridCol w:w="2768"/>
-        <w:gridCol w:w="3661"/>
+        <w:gridCol w:w="2766"/>
+        <w:gridCol w:w="3663"/>
         <w:gridCol w:w="1851"/>
       </w:tblGrid>
       <w:tr>
@@ -155,6 +155,9 @@
               <w:jc w:val="both"/>
               <w:cnfStyle w:val="000000100000" w:firstRow="0" w:lastRow="0" w:firstColumn="0" w:lastColumn="0" w:oddVBand="0" w:evenVBand="0" w:oddHBand="1" w:evenHBand="0" w:firstRowFirstColumn="0" w:firstRowLastColumn="0" w:lastRowFirstColumn="0" w:lastRowLastColumn="0"/>
             </w:pPr>
+            <w:r>
+              <w:t>[Nothing provided]</w:t>
+            </w:r>
           </w:p>
         </w:tc>
         <w:tc>
@@ -216,6 +219,9 @@
               <w:jc w:val="both"/>
               <w:cnfStyle w:val="000000000000" w:firstRow="0" w:lastRow="0" w:firstColumn="0" w:lastColumn="0" w:oddVBand="0" w:evenVBand="0" w:oddHBand="0" w:evenHBand="0" w:firstRowFirstColumn="0" w:firstRowLastColumn="0" w:lastRowFirstColumn="0" w:lastRowLastColumn="0"/>
             </w:pPr>
+            <w:r>
+              <w:t>[Nothing provided]</w:t>
+            </w:r>
           </w:p>
         </w:tc>
         <w:tc>
@@ -227,6 +233,9 @@
               <w:jc w:val="both"/>
               <w:cnfStyle w:val="000000000000" w:firstRow="0" w:lastRow="0" w:firstColumn="0" w:lastColumn="0" w:oddVBand="0" w:evenVBand="0" w:oddHBand="0" w:evenHBand="0" w:firstRowFirstColumn="0" w:firstRowLastColumn="0" w:lastRowFirstColumn="0" w:lastRowLastColumn="0"/>
             </w:pPr>
+            <w:r>
+              <w:t>-</w:t>
+            </w:r>
           </w:p>
         </w:tc>
       </w:tr>
@@ -277,6 +286,9 @@
               <w:jc w:val="both"/>
               <w:cnfStyle w:val="000000100000" w:firstRow="0" w:lastRow="0" w:firstColumn="0" w:lastColumn="0" w:oddVBand="0" w:evenVBand="0" w:oddHBand="1" w:evenHBand="0" w:firstRowFirstColumn="0" w:firstRowLastColumn="0" w:lastRowFirstColumn="0" w:lastRowLastColumn="0"/>
             </w:pPr>
+            <w:r>
+              <w:t>Work completed: Created database in Cloud9 and got it connected. Used previously created PHP coding to try and put values into database. HTML page says this is complete but database table does not get updated.</w:t>
+            </w:r>
           </w:p>
         </w:tc>
         <w:tc>
@@ -288,6 +300,9 @@
               <w:jc w:val="both"/>
               <w:cnfStyle w:val="000000100000" w:firstRow="0" w:lastRow="0" w:firstColumn="0" w:lastColumn="0" w:oddVBand="0" w:evenVBand="0" w:oddHBand="1" w:evenHBand="0" w:firstRowFirstColumn="0" w:firstRowLastColumn="0" w:lastRowFirstColumn="0" w:lastRowLastColumn="0"/>
             </w:pPr>
+            <w:r>
+              <w:t>100</w:t>
+            </w:r>
           </w:p>
         </w:tc>
       </w:tr>
@@ -296,6 +311,9 @@
           <w:tcPr>
             <w:cnfStyle w:val="001000000000" w:firstRow="0" w:lastRow="0" w:firstColumn="1" w:lastColumn="0" w:oddVBand="0" w:evenVBand="0" w:oddHBand="0" w:evenHBand="0" w:firstRowFirstColumn="0" w:firstRowLastColumn="0" w:lastRowFirstColumn="0" w:lastRowLastColumn="0"/>
             <w:tcW w:w="2838" w:type="dxa"/>
+            <w:tcBorders>
+              <w:bottom w:val="single" w:sz="4" w:space="0" w:color="auto"/>
+            </w:tcBorders>
           </w:tcPr>
           <w:p>
             <w:pPr>
@@ -329,23 +347,38 @@
         <w:tc>
           <w:tcPr>
             <w:tcW w:w="3791" w:type="dxa"/>
+            <w:tcBorders>
+              <w:bottom w:val="single" w:sz="4" w:space="0" w:color="auto"/>
+            </w:tcBorders>
           </w:tcPr>
           <w:p>
             <w:pPr>
               <w:jc w:val="both"/>
               <w:cnfStyle w:val="000000000000" w:firstRow="0" w:lastRow="0" w:firstColumn="0" w:lastColumn="0" w:oddVBand="0" w:evenVBand="0" w:oddHBand="0" w:evenHBand="0" w:firstRowFirstColumn="0" w:firstRowLastColumn="0" w:lastRowFirstColumn="0" w:lastRowLastColumn="0"/>
             </w:pPr>
+            <w:r>
+              <w:t xml:space="preserve">Work completed: </w:t>
+            </w:r>
+            <w:r>
+              <w:t>Worked with the team to try connect all of our pages. Achieved more this week than previous weeks as a group. Group dynamics way better this week.</w:t>
+            </w:r>
           </w:p>
         </w:tc>
         <w:tc>
           <w:tcPr>
             <w:tcW w:w="1887" w:type="dxa"/>
+            <w:tcBorders>
+              <w:bottom w:val="single" w:sz="4" w:space="0" w:color="auto"/>
+            </w:tcBorders>
           </w:tcPr>
           <w:p>
             <w:pPr>
               <w:jc w:val="both"/>
               <w:cnfStyle w:val="000000000000" w:firstRow="0" w:lastRow="0" w:firstColumn="0" w:lastColumn="0" w:oddVBand="0" w:evenVBand="0" w:oddHBand="0" w:evenHBand="0" w:firstRowFirstColumn="0" w:firstRowLastColumn="0" w:lastRowFirstColumn="0" w:lastRowLastColumn="0"/>
             </w:pPr>
+            <w:r>
+              <w:t>100</w:t>
+            </w:r>
           </w:p>
         </w:tc>
       </w:tr>
@@ -357,6 +390,66 @@
           <w:tcPr>
             <w:cnfStyle w:val="001000000000" w:firstRow="0" w:lastRow="0" w:firstColumn="1" w:lastColumn="0" w:oddVBand="0" w:evenVBand="0" w:oddHBand="0" w:evenHBand="0" w:firstRowFirstColumn="0" w:firstRowLastColumn="0" w:lastRowFirstColumn="0" w:lastRowLastColumn="0"/>
             <w:tcW w:w="2838" w:type="dxa"/>
+            <w:tcBorders>
+              <w:top w:val="single" w:sz="4" w:space="0" w:color="auto"/>
+              <w:left w:val="nil"/>
+              <w:right w:val="nil"/>
+            </w:tcBorders>
+          </w:tcPr>
+          <w:p>
+            <w:pPr>
+              <w:jc w:val="both"/>
+            </w:pPr>
+            <w:r>
+              <w:t>As a group</w:t>
+            </w:r>
+          </w:p>
+        </w:tc>
+        <w:tc>
+          <w:tcPr>
+            <w:tcW w:w="3791" w:type="dxa"/>
+            <w:tcBorders>
+              <w:top w:val="single" w:sz="4" w:space="0" w:color="auto"/>
+              <w:left w:val="nil"/>
+              <w:bottom w:val="nil"/>
+              <w:right w:val="nil"/>
+            </w:tcBorders>
+          </w:tcPr>
+          <w:p>
+            <w:pPr>
+              <w:jc w:val="both"/>
+              <w:cnfStyle w:val="000000100000" w:firstRow="0" w:lastRow="0" w:firstColumn="0" w:lastColumn="0" w:oddVBand="0" w:evenVBand="0" w:oddHBand="1" w:evenHBand="0" w:firstRowFirstColumn="0" w:firstRowLastColumn="0" w:lastRowFirstColumn="0" w:lastRowLastColumn="0"/>
+            </w:pPr>
+            <w:r>
+              <w:t>Group decided that Visual Studio was too complicated and starting working on Cloud9 instead.</w:t>
+            </w:r>
+            <w:bookmarkStart w:id="0" w:name="_GoBack"/>
+            <w:bookmarkEnd w:id="0"/>
+          </w:p>
+        </w:tc>
+        <w:tc>
+          <w:tcPr>
+            <w:tcW w:w="1887" w:type="dxa"/>
+            <w:tcBorders>
+              <w:top w:val="single" w:sz="4" w:space="0" w:color="auto"/>
+              <w:left w:val="nil"/>
+              <w:bottom w:val="nil"/>
+              <w:right w:val="nil"/>
+            </w:tcBorders>
+          </w:tcPr>
+          <w:p>
+            <w:pPr>
+              <w:jc w:val="both"/>
+              <w:cnfStyle w:val="000000100000" w:firstRow="0" w:lastRow="0" w:firstColumn="0" w:lastColumn="0" w:oddVBand="0" w:evenVBand="0" w:oddHBand="1" w:evenHBand="0" w:firstRowFirstColumn="0" w:firstRowLastColumn="0" w:lastRowFirstColumn="0" w:lastRowLastColumn="0"/>
+            </w:pPr>
+          </w:p>
+        </w:tc>
+      </w:tr>
+      <w:tr>
+        <w:tc>
+          <w:tcPr>
+            <w:cnfStyle w:val="001000000000" w:firstRow="0" w:lastRow="0" w:firstColumn="1" w:lastColumn="0" w:oddVBand="0" w:evenVBand="0" w:oddHBand="0" w:evenHBand="0" w:firstRowFirstColumn="0" w:firstRowLastColumn="0" w:lastRowFirstColumn="0" w:lastRowLastColumn="0"/>
+            <w:tcW w:w="2838" w:type="dxa"/>
           </w:tcPr>
           <w:p>
             <w:pPr>
@@ -370,25 +463,31 @@
         <w:tc>
           <w:tcPr>
             <w:tcW w:w="3791" w:type="dxa"/>
-          </w:tcPr>
-          <w:p>
-            <w:pPr>
-              <w:jc w:val="both"/>
-              <w:cnfStyle w:val="000000100000" w:firstRow="0" w:lastRow="0" w:firstColumn="0" w:lastColumn="0" w:oddVBand="0" w:evenVBand="0" w:oddHBand="1" w:evenHBand="0" w:firstRowFirstColumn="0" w:firstRowLastColumn="0" w:lastRowFirstColumn="0" w:lastRowLastColumn="0"/>
+            <w:tcBorders>
+              <w:top w:val="nil"/>
+            </w:tcBorders>
+          </w:tcPr>
+          <w:p>
+            <w:pPr>
+              <w:jc w:val="both"/>
+              <w:cnfStyle w:val="000000000000" w:firstRow="0" w:lastRow="0" w:firstColumn="0" w:lastColumn="0" w:oddVBand="0" w:evenVBand="0" w:oddHBand="0" w:evenHBand="0" w:firstRowFirstColumn="0" w:firstRowLastColumn="0" w:lastRowFirstColumn="0" w:lastRowLastColumn="0"/>
             </w:pPr>
           </w:p>
         </w:tc>
         <w:tc>
           <w:tcPr>
             <w:tcW w:w="1887" w:type="dxa"/>
-          </w:tcPr>
-          <w:p>
-            <w:pPr>
-              <w:jc w:val="both"/>
-              <w:cnfStyle w:val="000000100000" w:firstRow="0" w:lastRow="0" w:firstColumn="0" w:lastColumn="0" w:oddVBand="0" w:evenVBand="0" w:oddHBand="1" w:evenHBand="0" w:firstRowFirstColumn="0" w:firstRowLastColumn="0" w:lastRowFirstColumn="0" w:lastRowLastColumn="0"/>
-            </w:pPr>
-            <w:r>
-              <w:t>400</w:t>
+            <w:tcBorders>
+              <w:top w:val="nil"/>
+            </w:tcBorders>
+          </w:tcPr>
+          <w:p>
+            <w:pPr>
+              <w:jc w:val="both"/>
+              <w:cnfStyle w:val="000000000000" w:firstRow="0" w:lastRow="0" w:firstColumn="0" w:lastColumn="0" w:oddVBand="0" w:evenVBand="0" w:oddHBand="0" w:evenHBand="0" w:firstRowFirstColumn="0" w:firstRowLastColumn="0" w:lastRowFirstColumn="0" w:lastRowLastColumn="0"/>
+            </w:pPr>
+            <w:r>
+              <w:t>200</w:t>
             </w:r>
           </w:p>
         </w:tc>
@@ -420,7 +519,6 @@
         <w:jc w:val="both"/>
       </w:pPr>
       <w:r>
-        <w:lastRenderedPageBreak/>
         <w:t>Signature</w:t>
       </w:r>
       <w:r>
@@ -435,8 +533,6 @@
       <w:r>
         <w:t xml:space="preserve"> 18</w:t>
       </w:r>
-      <w:bookmarkStart w:id="0" w:name="_GoBack"/>
-      <w:bookmarkEnd w:id="0"/>
       <w:r>
         <w:t xml:space="preserve"> November, 2017</w:t>
       </w:r>

</xml_diff>